<commit_message>
updated User API doc & edited user route so anyone on FE team can create new user
</commit_message>
<xml_diff>
--- a/server/API docs/SkillSwap User Data API Documentation.docx
+++ b/server/API docs/SkillSwap User Data API Documentation.docx
@@ -278,61 +278,7 @@
         <w:rPr>
           <w:lang w:val="en-US"/>
         </w:rPr>
-        <w:t xml:space="preserve">”: </w:t>
-      </w:r>
-      <w:r>
-        <w:rPr>
-          <w:lang w:val="en-US"/>
-        </w:rPr>
-        <w:t>[“String”] (“</w:t>
-      </w:r>
-      <w:r>
-        <w:rPr>
-          <w:lang w:val="en-US"/>
-        </w:rPr>
-        <w:t>English</w:t>
-      </w:r>
-      <w:r>
-        <w:rPr>
-          <w:lang w:val="en-US"/>
-        </w:rPr>
-        <w:t>” and/or “</w:t>
-      </w:r>
-      <w:r>
-        <w:rPr>
-          <w:lang w:val="en-US"/>
-        </w:rPr>
-        <w:t>French</w:t>
-      </w:r>
-      <w:r>
-        <w:rPr>
-          <w:lang w:val="en-US"/>
-        </w:rPr>
-        <w:t>” and/or “</w:t>
-      </w:r>
-      <w:r>
-        <w:rPr>
-          <w:lang w:val="en-US"/>
-        </w:rPr>
-        <w:t>German</w:t>
-      </w:r>
-      <w:r>
-        <w:rPr>
-          <w:lang w:val="en-US"/>
-        </w:rPr>
-        <w:t>”</w:t>
-      </w:r>
-      <w:r>
-        <w:rPr>
-          <w:lang w:val="en-US"/>
-        </w:rPr>
-        <w:t xml:space="preserve"> ….</w:t>
-      </w:r>
-      <w:r>
-        <w:rPr>
-          <w:lang w:val="en-US"/>
-        </w:rPr>
-        <w:t>),</w:t>
+        <w:t>”: [“String”] (“English” and/or “French” and/or “German” ….),</w:t>
       </w:r>
     </w:p>
     <w:p>
@@ -514,13 +460,7 @@
         <w:rPr>
           <w:lang w:val="en-US"/>
         </w:rPr>
-        <w:t>skills</w:t>
-      </w:r>
-      <w:r>
-        <w:rPr>
-          <w:lang w:val="en-US"/>
-        </w:rPr>
-        <w:t>Wanted</w:t>
+        <w:t>skillsWanted</w:t>
       </w:r>
       <w:proofErr w:type="spellEnd"/>
       <w:r>
@@ -557,6 +497,322 @@
         <w:br/>
         <w:t xml:space="preserve">                  “ref”: “Skill”    }]</w:t>
       </w:r>
+      <w:r>
+        <w:rPr>
+          <w:lang w:val="en-US"/>
+        </w:rPr>
+        <w:t>,</w:t>
+      </w:r>
+    </w:p>
+    <w:p>
+      <w:pPr>
+        <w:rPr>
+          <w:lang w:val="en-US"/>
+        </w:rPr>
+      </w:pPr>
+      <w:r>
+        <w:rPr>
+          <w:lang w:val="en-US"/>
+        </w:rPr>
+        <w:t xml:space="preserve">     “</w:t>
+      </w:r>
+      <w:proofErr w:type="spellStart"/>
+      <w:r>
+        <w:rPr>
+          <w:lang w:val="en-US"/>
+        </w:rPr>
+        <w:t>skill</w:t>
+      </w:r>
+      <w:r>
+        <w:rPr>
+          <w:lang w:val="en-US"/>
+        </w:rPr>
+        <w:t>Swaps</w:t>
+      </w:r>
+      <w:proofErr w:type="spellEnd"/>
+      <w:r>
+        <w:rPr>
+          <w:lang w:val="en-US"/>
+        </w:rPr>
+        <w:t>”: [{</w:t>
+      </w:r>
+    </w:p>
+    <w:p>
+      <w:pPr>
+        <w:ind w:firstLine="708"/>
+        <w:rPr>
+          <w:lang w:val="en-US"/>
+        </w:rPr>
+      </w:pPr>
+      <w:r>
+        <w:rPr>
+          <w:lang w:val="en-US"/>
+        </w:rPr>
+        <w:t>“</w:t>
+      </w:r>
+      <w:proofErr w:type="spellStart"/>
+      <w:r>
+        <w:rPr>
+          <w:lang w:val="en-US"/>
+        </w:rPr>
+        <w:t>swapSkill</w:t>
+      </w:r>
+      <w:proofErr w:type="spellEnd"/>
+      <w:r>
+        <w:rPr>
+          <w:lang w:val="en-US"/>
+        </w:rPr>
+        <w:t>”: {</w:t>
+      </w:r>
+      <w:r>
+        <w:rPr>
+          <w:lang w:val="en-US"/>
+        </w:rPr>
+        <w:br/>
+        <w:t xml:space="preserve">                 </w:t>
+      </w:r>
+      <w:r>
+        <w:rPr>
+          <w:lang w:val="en-US"/>
+        </w:rPr>
+        <w:tab/>
+      </w:r>
+      <w:r>
+        <w:rPr>
+          <w:lang w:val="en-US"/>
+        </w:rPr>
+        <w:t xml:space="preserve"> “type”: “</w:t>
+      </w:r>
+      <w:proofErr w:type="spellStart"/>
+      <w:r>
+        <w:rPr>
+          <w:lang w:val="en-US"/>
+        </w:rPr>
+        <w:t>Schema.Types.ObjectId</w:t>
+      </w:r>
+      <w:proofErr w:type="spellEnd"/>
+      <w:r>
+        <w:rPr>
+          <w:lang w:val="en-US"/>
+        </w:rPr>
+        <w:t>”,</w:t>
+      </w:r>
+      <w:r>
+        <w:rPr>
+          <w:lang w:val="en-US"/>
+        </w:rPr>
+        <w:br/>
+        <w:t xml:space="preserve">                  </w:t>
+      </w:r>
+      <w:r>
+        <w:rPr>
+          <w:lang w:val="en-US"/>
+        </w:rPr>
+        <w:tab/>
+      </w:r>
+      <w:r>
+        <w:rPr>
+          <w:lang w:val="en-US"/>
+        </w:rPr>
+        <w:t>“ref”: “Skill”</w:t>
+      </w:r>
+      <w:r>
+        <w:rPr>
+          <w:lang w:val="en-US"/>
+        </w:rPr>
+        <w:t>},</w:t>
+      </w:r>
+    </w:p>
+    <w:p>
+      <w:pPr>
+        <w:ind w:firstLine="708"/>
+        <w:rPr>
+          <w:lang w:val="en-US"/>
+        </w:rPr>
+      </w:pPr>
+      <w:r>
+        <w:rPr>
+          <w:lang w:val="en-US"/>
+        </w:rPr>
+        <w:t>“</w:t>
+      </w:r>
+      <w:proofErr w:type="spellStart"/>
+      <w:r>
+        <w:rPr>
+          <w:lang w:val="en-US"/>
+        </w:rPr>
+        <w:t>swap</w:t>
+      </w:r>
+      <w:r>
+        <w:rPr>
+          <w:lang w:val="en-US"/>
+        </w:rPr>
+        <w:t>User</w:t>
+      </w:r>
+      <w:proofErr w:type="spellEnd"/>
+      <w:r>
+        <w:rPr>
+          <w:lang w:val="en-US"/>
+        </w:rPr>
+        <w:t>”: {</w:t>
+      </w:r>
+      <w:r>
+        <w:rPr>
+          <w:lang w:val="en-US"/>
+        </w:rPr>
+        <w:br/>
+        <w:t xml:space="preserve">                 </w:t>
+      </w:r>
+      <w:r>
+        <w:rPr>
+          <w:lang w:val="en-US"/>
+        </w:rPr>
+        <w:tab/>
+        <w:t xml:space="preserve"> “type”: “</w:t>
+      </w:r>
+      <w:proofErr w:type="spellStart"/>
+      <w:r>
+        <w:rPr>
+          <w:lang w:val="en-US"/>
+        </w:rPr>
+        <w:t>Schema.Types.ObjectId</w:t>
+      </w:r>
+      <w:proofErr w:type="spellEnd"/>
+      <w:r>
+        <w:rPr>
+          <w:lang w:val="en-US"/>
+        </w:rPr>
+        <w:t>”,</w:t>
+      </w:r>
+      <w:r>
+        <w:rPr>
+          <w:lang w:val="en-US"/>
+        </w:rPr>
+        <w:br/>
+        <w:t xml:space="preserve">                  </w:t>
+      </w:r>
+      <w:r>
+        <w:rPr>
+          <w:lang w:val="en-US"/>
+        </w:rPr>
+        <w:tab/>
+        <w:t>“ref”: “</w:t>
+      </w:r>
+      <w:r>
+        <w:rPr>
+          <w:lang w:val="en-US"/>
+        </w:rPr>
+        <w:t>User</w:t>
+      </w:r>
+      <w:r>
+        <w:rPr>
+          <w:lang w:val="en-US"/>
+        </w:rPr>
+        <w:t>”},</w:t>
+      </w:r>
+    </w:p>
+    <w:p>
+      <w:pPr>
+        <w:ind w:firstLine="708"/>
+        <w:rPr>
+          <w:lang w:val="en-US"/>
+        </w:rPr>
+      </w:pPr>
+      <w:r>
+        <w:rPr>
+          <w:lang w:val="en-US"/>
+        </w:rPr>
+        <w:t>“</w:t>
+      </w:r>
+      <w:proofErr w:type="spellStart"/>
+      <w:r>
+        <w:rPr>
+          <w:lang w:val="en-US"/>
+        </w:rPr>
+        <w:t>isActive</w:t>
+      </w:r>
+      <w:proofErr w:type="spellEnd"/>
+      <w:r>
+        <w:rPr>
+          <w:lang w:val="en-US"/>
+        </w:rPr>
+        <w:t>”: “Boolean”</w:t>
+      </w:r>
+      <w:r>
+        <w:rPr>
+          <w:lang w:val="en-US"/>
+        </w:rPr>
+        <w:tab/>
+      </w:r>
+      <w:r>
+        <w:rPr>
+          <w:lang w:val="en-US"/>
+        </w:rPr>
+        <w:t>}]</w:t>
+      </w:r>
+      <w:r>
+        <w:rPr>
+          <w:lang w:val="en-US"/>
+        </w:rPr>
+        <w:t>,</w:t>
+      </w:r>
+    </w:p>
+    <w:p>
+      <w:pPr>
+        <w:rPr>
+          <w:lang w:val="en-US"/>
+        </w:rPr>
+      </w:pPr>
+      <w:r>
+        <w:rPr>
+          <w:lang w:val="en-US"/>
+        </w:rPr>
+        <w:t xml:space="preserve">     “</w:t>
+      </w:r>
+      <w:proofErr w:type="spellStart"/>
+      <w:r>
+        <w:rPr>
+          <w:lang w:val="en-US"/>
+        </w:rPr>
+        <w:t>skillLevel</w:t>
+      </w:r>
+      <w:proofErr w:type="spellEnd"/>
+      <w:r>
+        <w:rPr>
+          <w:lang w:val="en-US"/>
+        </w:rPr>
+        <w:t xml:space="preserve">”: “String” </w:t>
+      </w:r>
+      <w:r>
+        <w:rPr>
+          <w:lang w:val="en-US"/>
+        </w:rPr>
+        <w:t>(“</w:t>
+      </w:r>
+      <w:r>
+        <w:rPr>
+          <w:lang w:val="en-US"/>
+        </w:rPr>
+        <w:t>beginner</w:t>
+      </w:r>
+      <w:r>
+        <w:rPr>
+          <w:lang w:val="en-US"/>
+        </w:rPr>
+        <w:t>”</w:t>
+      </w:r>
+      <w:r>
+        <w:rPr>
+          <w:lang w:val="en-US"/>
+        </w:rPr>
+        <w:t xml:space="preserve"> || “intermediate” || “advanced” || “expert”</w:t>
+      </w:r>
+      <w:r>
+        <w:rPr>
+          <w:lang w:val="en-US"/>
+        </w:rPr>
+        <w:t>)</w:t>
+      </w:r>
     </w:p>
     <w:p>
       <w:pPr>
@@ -722,6 +978,7 @@
         <w:rPr>
           <w:lang w:val="en-US"/>
         </w:rPr>
+        <w:lastRenderedPageBreak/>
         <w:t>Allows new users to register.</w:t>
       </w:r>
     </w:p>
@@ -950,7 +1207,6 @@
           <w:b/>
           <w:bCs/>
         </w:rPr>
-        <w:lastRenderedPageBreak/>
         <w:t>Success</w:t>
       </w:r>
       <w:proofErr w:type="spellEnd"/>
@@ -1125,31 +1381,7 @@
           <w:bCs/>
           <w:lang w:val="en-US"/>
         </w:rPr>
-        <w:t>2</w:t>
-      </w:r>
-      <w:r>
-        <w:rPr>
-          <w:b/>
-          <w:bCs/>
-          <w:lang w:val="en-US"/>
-        </w:rPr>
-        <w:t>.</w:t>
-      </w:r>
-      <w:r>
-        <w:rPr>
-          <w:b/>
-          <w:bCs/>
-          <w:lang w:val="en-US"/>
-        </w:rPr>
-        <w:t>1</w:t>
-      </w:r>
-      <w:r>
-        <w:rPr>
-          <w:b/>
-          <w:bCs/>
-          <w:lang w:val="en-US"/>
-        </w:rPr>
-        <w:t xml:space="preserve"> </w:t>
+        <w:t xml:space="preserve">2.1 </w:t>
       </w:r>
       <w:r>
         <w:rPr>
@@ -1726,6 +1958,7 @@
           <w:bCs/>
           <w:lang w:val="en-US"/>
         </w:rPr>
+        <w:lastRenderedPageBreak/>
         <w:t>Authorization</w:t>
       </w:r>
       <w:r>
@@ -1924,7 +2157,6 @@
           <w:b/>
           <w:bCs/>
         </w:rPr>
-        <w:lastRenderedPageBreak/>
         <w:t>Code:</w:t>
       </w:r>
       <w:r>

</xml_diff>

<commit_message>
added settings data to user model, updated user API doc
</commit_message>
<xml_diff>
--- a/server/API docs/SkillSwap User Data API Documentation.docx
+++ b/server/API docs/SkillSwap User Data API Documentation.docx
@@ -182,7 +182,7 @@
         <w:rPr>
           <w:lang w:val="en-US"/>
         </w:rPr>
-        <w:t>”: “Boolean”</w:t>
+        <w:t>”: Boolean</w:t>
       </w:r>
       <w:r>
         <w:rPr>
@@ -521,13 +521,7 @@
         <w:rPr>
           <w:lang w:val="en-US"/>
         </w:rPr>
-        <w:t>skill</w:t>
-      </w:r>
-      <w:r>
-        <w:rPr>
-          <w:lang w:val="en-US"/>
-        </w:rPr>
-        <w:t>Swaps</w:t>
+        <w:t>skillSwaps</w:t>
       </w:r>
       <w:proofErr w:type="spellEnd"/>
       <w:r>
@@ -576,11 +570,6 @@
           <w:lang w:val="en-US"/>
         </w:rPr>
         <w:tab/>
-      </w:r>
-      <w:r>
-        <w:rPr>
-          <w:lang w:val="en-US"/>
-        </w:rPr>
         <w:t xml:space="preserve"> “type”: “</w:t>
       </w:r>
       <w:proofErr w:type="spellStart"/>
@@ -609,18 +598,7 @@
           <w:lang w:val="en-US"/>
         </w:rPr>
         <w:tab/>
-      </w:r>
-      <w:r>
-        <w:rPr>
-          <w:lang w:val="en-US"/>
-        </w:rPr>
-        <w:t>“ref”: “Skill”</w:t>
-      </w:r>
-      <w:r>
-        <w:rPr>
-          <w:lang w:val="en-US"/>
-        </w:rPr>
-        <w:t>},</w:t>
+        <w:t>“ref”: “Skill”},</w:t>
       </w:r>
     </w:p>
     <w:p>
@@ -641,13 +619,7 @@
         <w:rPr>
           <w:lang w:val="en-US"/>
         </w:rPr>
-        <w:t>swap</w:t>
-      </w:r>
-      <w:r>
-        <w:rPr>
-          <w:lang w:val="en-US"/>
-        </w:rPr>
-        <w:t>User</w:t>
+        <w:t>swapUser</w:t>
       </w:r>
       <w:proofErr w:type="spellEnd"/>
       <w:r>
@@ -696,19 +668,7 @@
           <w:lang w:val="en-US"/>
         </w:rPr>
         <w:tab/>
-        <w:t>“ref”: “</w:t>
-      </w:r>
-      <w:r>
-        <w:rPr>
-          <w:lang w:val="en-US"/>
-        </w:rPr>
-        <w:t>User</w:t>
-      </w:r>
-      <w:r>
-        <w:rPr>
-          <w:lang w:val="en-US"/>
-        </w:rPr>
-        <w:t>”},</w:t>
+        <w:t>“ref”: “User”},</w:t>
       </w:r>
     </w:p>
     <w:p>
@@ -736,19 +696,41 @@
         <w:rPr>
           <w:lang w:val="en-US"/>
         </w:rPr>
-        <w:t>”: “Boolean”</w:t>
+        <w:t>”: Boolean</w:t>
       </w:r>
       <w:r>
         <w:rPr>
           <w:lang w:val="en-US"/>
         </w:rPr>
         <w:tab/>
-      </w:r>
-      <w:r>
-        <w:rPr>
-          <w:lang w:val="en-US"/>
-        </w:rPr>
-        <w:t>}]</w:t>
+        <w:t>}],</w:t>
+      </w:r>
+    </w:p>
+    <w:p>
+      <w:pPr>
+        <w:rPr>
+          <w:lang w:val="en-US"/>
+        </w:rPr>
+      </w:pPr>
+      <w:r>
+        <w:rPr>
+          <w:lang w:val="en-US"/>
+        </w:rPr>
+        <w:t xml:space="preserve">     “</w:t>
+      </w:r>
+      <w:proofErr w:type="spellStart"/>
+      <w:r>
+        <w:rPr>
+          <w:lang w:val="en-US"/>
+        </w:rPr>
+        <w:t>skillLevel</w:t>
+      </w:r>
+      <w:proofErr w:type="spellEnd"/>
+      <w:r>
+        <w:rPr>
+          <w:lang w:val="en-US"/>
+        </w:rPr>
+        <w:t>”: “String” (“beginner” || “intermediate” || “advanced” || “expert”)</w:t>
       </w:r>
       <w:r>
         <w:rPr>
@@ -767,51 +749,34 @@
         <w:rPr>
           <w:lang w:val="en-US"/>
         </w:rPr>
-        <w:t xml:space="preserve">     “</w:t>
-      </w:r>
-      <w:proofErr w:type="spellStart"/>
-      <w:r>
-        <w:rPr>
-          <w:lang w:val="en-US"/>
-        </w:rPr>
-        <w:t>skillLevel</w:t>
-      </w:r>
-      <w:proofErr w:type="spellEnd"/>
-      <w:r>
-        <w:rPr>
-          <w:lang w:val="en-US"/>
-        </w:rPr>
-        <w:t xml:space="preserve">”: “String” </w:t>
-      </w:r>
-      <w:r>
-        <w:rPr>
-          <w:lang w:val="en-US"/>
-        </w:rPr>
-        <w:t>(“</w:t>
-      </w:r>
-      <w:r>
-        <w:rPr>
-          <w:lang w:val="en-US"/>
-        </w:rPr>
-        <w:t>beginner</w:t>
-      </w:r>
-      <w:r>
-        <w:rPr>
-          <w:lang w:val="en-US"/>
-        </w:rPr>
-        <w:t>”</w:t>
-      </w:r>
-      <w:r>
-        <w:rPr>
-          <w:lang w:val="en-US"/>
-        </w:rPr>
-        <w:t xml:space="preserve"> || “intermediate” || “advanced” || “expert”</w:t>
-      </w:r>
-      <w:r>
-        <w:rPr>
-          <w:lang w:val="en-US"/>
-        </w:rPr>
-        <w:t>)</w:t>
+        <w:t xml:space="preserve">      “</w:t>
+      </w:r>
+      <w:proofErr w:type="spellStart"/>
+      <w:r>
+        <w:rPr>
+          <w:lang w:val="en-US"/>
+        </w:rPr>
+        <w:t>profilePic</w:t>
+      </w:r>
+      <w:proofErr w:type="spellEnd"/>
+      <w:r>
+        <w:rPr>
+          <w:lang w:val="en-US"/>
+        </w:rPr>
+        <w:t>”: “String”,</w:t>
+      </w:r>
+    </w:p>
+    <w:p>
+      <w:pPr>
+        <w:rPr>
+          <w:lang w:val="en-US"/>
+        </w:rPr>
+      </w:pPr>
+      <w:r>
+        <w:rPr>
+          <w:lang w:val="en-US"/>
+        </w:rPr>
+        <w:t xml:space="preserve">      “notifications”: Boolean</w:t>
       </w:r>
     </w:p>
     <w:p>
@@ -844,17 +809,39 @@
     <w:p>
       <w:pPr>
         <w:rPr>
-          <w:b/>
-          <w:bCs/>
-          <w:lang w:val="en-US"/>
-        </w:rPr>
-      </w:pPr>
-      <w:r>
-        <w:rPr>
-          <w:b/>
-          <w:bCs/>
-          <w:lang w:val="en-US"/>
-        </w:rPr>
+          <w:lang w:val="en-US"/>
+        </w:rPr>
+      </w:pPr>
+    </w:p>
+    <w:p>
+      <w:pPr>
+        <w:rPr>
+          <w:lang w:val="en-US"/>
+        </w:rPr>
+      </w:pPr>
+    </w:p>
+    <w:p>
+      <w:pPr>
+        <w:rPr>
+          <w:lang w:val="en-US"/>
+        </w:rPr>
+      </w:pPr>
+    </w:p>
+    <w:p>
+      <w:pPr>
+        <w:rPr>
+          <w:b/>
+          <w:bCs/>
+          <w:lang w:val="en-US"/>
+        </w:rPr>
+      </w:pPr>
+      <w:r>
+        <w:rPr>
+          <w:b/>
+          <w:bCs/>
+          <w:lang w:val="en-US"/>
+        </w:rPr>
+        <w:lastRenderedPageBreak/>
         <w:t>Base URL</w:t>
       </w:r>
     </w:p>
@@ -978,7 +965,6 @@
         <w:rPr>
           <w:lang w:val="en-US"/>
         </w:rPr>
-        <w:lastRenderedPageBreak/>
         <w:t>Allows new users to register.</w:t>
       </w:r>
     </w:p>
@@ -1785,6 +1771,7 @@
           <w:bCs/>
           <w:lang w:val="en-US"/>
         </w:rPr>
+        <w:lastRenderedPageBreak/>
         <w:t>3. Update User Data</w:t>
       </w:r>
     </w:p>
@@ -1958,7 +1945,6 @@
           <w:bCs/>
           <w:lang w:val="en-US"/>
         </w:rPr>
-        <w:lastRenderedPageBreak/>
         <w:t>Authorization</w:t>
       </w:r>
       <w:r>

</xml_diff>